<commit_message>
Did not save Word file.
</commit_message>
<xml_diff>
--- a/Week 4/Week 4.docx
+++ b/Week 4/Week 4.docx
@@ -1,6 +1,6 @@
 
 <file path=word/document.xml><?xml version="1.0" encoding="utf-8"?>
-<w:document xmlns:wpc="http://schemas.microsoft.com/office/word/2010/wordprocessingCanvas" xmlns:mc="http://schemas.openxmlformats.org/markup-compatibility/2006" xmlns:o="urn:schemas-microsoft-com:office:office" xmlns:r="http://schemas.openxmlformats.org/officeDocument/2006/relationships" xmlns:m="http://schemas.openxmlformats.org/officeDocument/2006/math" xmlns:v="urn:schemas-microsoft-com:vml" xmlns:wp14="http://schemas.microsoft.com/office/word/2010/wordprocessingDrawing" xmlns:wp="http://schemas.openxmlformats.org/drawingml/2006/wordprocessingDrawing" xmlns:w10="urn:schemas-microsoft-com:office:word" xmlns:w="http://schemas.openxmlformats.org/wordprocessingml/2006/main" xmlns:w14="http://schemas.microsoft.com/office/word/2010/wordml" xmlns:w15="http://schemas.microsoft.com/office/word/2012/wordml" xmlns:wpg="http://schemas.microsoft.com/office/word/2010/wordprocessingGroup" xmlns:wpi="http://schemas.microsoft.com/office/word/2010/wordprocessingInk" xmlns:wne="http://schemas.microsoft.com/office/word/2006/wordml" xmlns:wps="http://schemas.microsoft.com/office/word/2010/wordprocessingShape" mc:Ignorable="w14 w15 wp14">
+<w:document xmlns:wpc="http://schemas.microsoft.com/office/word/2010/wordprocessingCanvas" xmlns:cx="http://schemas.microsoft.com/office/drawing/2014/chartex" xmlns:cx1="http://schemas.microsoft.com/office/drawing/2015/9/8/chartex" xmlns:cx2="http://schemas.microsoft.com/office/drawing/2015/10/21/chartex" xmlns:cx3="http://schemas.microsoft.com/office/drawing/2016/5/9/chartex" xmlns:cx4="http://schemas.microsoft.com/office/drawing/2016/5/10/chartex" xmlns:cx5="http://schemas.microsoft.com/office/drawing/2016/5/11/chartex" xmlns:cx6="http://schemas.microsoft.com/office/drawing/2016/5/12/chartex" xmlns:cx7="http://schemas.microsoft.com/office/drawing/2016/5/13/chartex" xmlns:cx8="http://schemas.microsoft.com/office/drawing/2016/5/14/chartex" xmlns:mc="http://schemas.openxmlformats.org/markup-compatibility/2006" xmlns:aink="http://schemas.microsoft.com/office/drawing/2016/ink" xmlns:am3d="http://schemas.microsoft.com/office/drawing/2017/model3d" xmlns:o="urn:schemas-microsoft-com:office:office" xmlns:r="http://schemas.openxmlformats.org/officeDocument/2006/relationships" xmlns:m="http://schemas.openxmlformats.org/officeDocument/2006/math" xmlns:v="urn:schemas-microsoft-com:vml" xmlns:wp14="http://schemas.microsoft.com/office/word/2010/wordprocessingDrawing" xmlns:wp="http://schemas.openxmlformats.org/drawingml/2006/wordprocessingDrawing" xmlns:w10="urn:schemas-microsoft-com:office:word" xmlns:w="http://schemas.openxmlformats.org/wordprocessingml/2006/main" xmlns:w14="http://schemas.microsoft.com/office/word/2010/wordml" xmlns:w15="http://schemas.microsoft.com/office/word/2012/wordml" xmlns:w16cex="http://schemas.microsoft.com/office/word/2018/wordml/cex" xmlns:w16cid="http://schemas.microsoft.com/office/word/2016/wordml/cid" xmlns:w16="http://schemas.microsoft.com/office/word/2018/wordml" xmlns:w16sdtdh="http://schemas.microsoft.com/office/word/2020/wordml/sdtdatahash" xmlns:w16se="http://schemas.microsoft.com/office/word/2015/wordml/symex" xmlns:wpg="http://schemas.microsoft.com/office/word/2010/wordprocessingGroup" xmlns:wpi="http://schemas.microsoft.com/office/word/2010/wordprocessingInk" xmlns:wne="http://schemas.microsoft.com/office/word/2006/wordml" xmlns:wps="http://schemas.microsoft.com/office/word/2010/wordprocessingShape" mc:Ignorable="w14 w15 w16se w16cid w16 w16cex w16sdtdh wp14">
   <w:body>
     <w:p>
       <w:pPr>
@@ -363,15 +363,15 @@
     </w:p>
     <w:p>
       <w:r>
-        <w:t xml:space="preserve">1 </w:t>
+        <w:t xml:space="preserve">1 to many </w:t>
       </w:r>
       <w:proofErr w:type="gramStart"/>
       <w:r>
-        <w:t>to</w:t>
+        <w:t>relationship</w:t>
       </w:r>
       <w:proofErr w:type="gramEnd"/>
       <w:r>
-        <w:t xml:space="preserve"> many relationship is used to describe the relationship where 1 row in a SQL table can be linked to many rows in another table. </w:t>
+        <w:t xml:space="preserve"> is used to describe the relationship where 1 row in a SQL table can be linked to many rows in another table. </w:t>
       </w:r>
     </w:p>
     <w:p>
@@ -388,39 +388,31 @@
     </w:p>
     <w:p>
       <w:r>
-        <w:t xml:space="preserve">Many </w:t>
+        <w:t xml:space="preserve">Many to many refers to the idea where many rows in 1 table can be linked to many rows in another table. </w:t>
+      </w:r>
+    </w:p>
+    <w:p>
+      <w:pPr>
+        <w:pStyle w:val="ListParagraph"/>
+        <w:numPr>
+          <w:ilvl w:val="0"/>
+          <w:numId w:val="5"/>
+        </w:numPr>
+      </w:pPr>
+      <w:r>
+        <w:t>Example</w:t>
+      </w:r>
+    </w:p>
+    <w:p>
+      <w:r>
+        <w:t xml:space="preserve">How to implement Many </w:t>
       </w:r>
       <w:proofErr w:type="gramStart"/>
       <w:r>
-        <w:t>to</w:t>
+        <w:t>To</w:t>
       </w:r>
       <w:proofErr w:type="gramEnd"/>
       <w:r>
-        <w:t xml:space="preserve"> many refers to the idea where many rows in 1 table can be linked to many rows in another table. </w:t>
-      </w:r>
-    </w:p>
-    <w:p>
-      <w:pPr>
-        <w:pStyle w:val="ListParagraph"/>
-        <w:numPr>
-          <w:ilvl w:val="0"/>
-          <w:numId w:val="5"/>
-        </w:numPr>
-      </w:pPr>
-      <w:r>
-        <w:t>Example</w:t>
-      </w:r>
-    </w:p>
-    <w:p>
-      <w:r>
-        <w:t xml:space="preserve">How to implement Many </w:t>
-      </w:r>
-      <w:proofErr w:type="gramStart"/>
-      <w:r>
-        <w:t>To</w:t>
-      </w:r>
-      <w:proofErr w:type="gramEnd"/>
-      <w:r>
         <w:t xml:space="preserve"> Many</w:t>
       </w:r>
     </w:p>
@@ -436,16 +428,7 @@
     </w:p>
     <w:p>
       <w:r>
-        <w:t xml:space="preserve">Another table </w:t>
-      </w:r>
-      <w:r>
-        <w:t>called</w:t>
-      </w:r>
-      <w:r>
-        <w:t xml:space="preserve"> flights, which cont</w:t>
-      </w:r>
-      <w:r>
-        <w:t>ains origin, destination and id. Note that origin and destination here can be foreign keys linking to locations table</w:t>
+        <w:t>Another table called flights, which contains origin, destination and id. Note that origin and destination here can be foreign keys linking to locations table</w:t>
       </w:r>
     </w:p>
     <w:p>
@@ -495,15 +478,7 @@
         </w:numPr>
       </w:pPr>
       <w:r>
-        <w:t xml:space="preserve">Table for flights -&gt; </w:t>
-      </w:r>
-      <w:proofErr w:type="gramStart"/>
-      <w:r>
-        <w:t>Storing</w:t>
-      </w:r>
-      <w:proofErr w:type="gramEnd"/>
-      <w:r>
-        <w:t xml:space="preserve"> flight details. Any flight maps to 2 different airports one for origin one for destination. Any airport might appear for multiple flights. This is an example of a 1 to many relationship. Where 1 row of airports can be seen in multiple rows of flights. </w:t>
+        <w:t xml:space="preserve">Table for flights -&gt; Storing flight details. Any flight maps to 2 different airports one for origin one for destination. Any airport might appear for multiple flights. This is an example of a 1 to many relationship. Where 1 row of airports can be seen in multiple rows of flights. </w:t>
       </w:r>
     </w:p>
     <w:p>
@@ -515,15 +490,7 @@
         </w:numPr>
       </w:pPr>
       <w:r>
-        <w:t xml:space="preserve">Table of persons -&gt; </w:t>
-      </w:r>
-      <w:proofErr w:type="gramStart"/>
-      <w:r>
-        <w:t>Storing</w:t>
-      </w:r>
-      <w:proofErr w:type="gramEnd"/>
-      <w:r>
-        <w:t xml:space="preserve"> passenger details. Each row is meant to represent 1 person</w:t>
+        <w:t>Table of persons -&gt; Storing passenger details. Each row is meant to represent 1 person</w:t>
       </w:r>
     </w:p>
     <w:p>
@@ -639,12 +606,7 @@
     </w:p>
     <w:p>
       <w:r>
-        <w:t>Next, we would</w:t>
-      </w:r>
-      <w:bookmarkStart w:id="0" w:name="_GoBack"/>
-      <w:bookmarkEnd w:id="0"/>
-      <w:r>
-        <w:t xml:space="preserve"> need to show how these 2 tables are related to one another. In our case, the </w:t>
+        <w:t xml:space="preserve">Next, we would need to show how these 2 tables are related to one another. In our case, the </w:t>
       </w:r>
       <w:proofErr w:type="spellStart"/>
       <w:r>
@@ -739,6 +701,229 @@
     <w:p>
       <w:r>
         <w:t xml:space="preserve">Sometimes we would need to make queries of our databases more efficient because we have to lookup databases often. </w:t>
+      </w:r>
+      <w:r>
+        <w:t xml:space="preserve">We use index to achieve this. An index of a database works the same way an index in the library does. For example, if library organizes books by their title alphabetically, then the titles act as their index. In SQL, index acts the same way. We </w:t>
+      </w:r>
+      <w:proofErr w:type="gramStart"/>
+      <w:r>
+        <w:t>have to</w:t>
+      </w:r>
+      <w:proofErr w:type="gramEnd"/>
+      <w:r>
+        <w:t xml:space="preserve"> define 1 column in the table to be an index and when we search the column via this specific index, that query will be faster.</w:t>
+      </w:r>
+    </w:p>
+    <w:p>
+      <w:r>
+        <w:t>Note: Creating an index by a column requires more memory as it is creating a unique data structure to create this. The exact reasons of how Index works are not explained in CS50 must find yourself.</w:t>
+      </w:r>
+    </w:p>
+    <w:p>
+      <w:r>
+        <w:t>Syntax</w:t>
+      </w:r>
+    </w:p>
+    <w:p>
+      <w:r>
+        <w:t xml:space="preserve">CREATE INDEX </w:t>
+      </w:r>
+      <w:proofErr w:type="spellStart"/>
+      <w:r>
+        <w:t>name_index</w:t>
+      </w:r>
+      <w:proofErr w:type="spellEnd"/>
+      <w:r>
+        <w:t xml:space="preserve"> ON passengers (last) -&gt; This means create an index called </w:t>
+      </w:r>
+      <w:proofErr w:type="spellStart"/>
+      <w:r>
+        <w:t>name_index</w:t>
+      </w:r>
+      <w:proofErr w:type="spellEnd"/>
+      <w:r>
+        <w:t xml:space="preserve"> on the </w:t>
+      </w:r>
+      <w:proofErr w:type="gramStart"/>
+      <w:r>
+        <w:t>passengers</w:t>
+      </w:r>
+      <w:proofErr w:type="gramEnd"/>
+      <w:r>
+        <w:t xml:space="preserve"> last name. </w:t>
+      </w:r>
+    </w:p>
+    <w:p>
+      <w:pPr>
+        <w:pStyle w:val="ListParagraph"/>
+        <w:numPr>
+          <w:ilvl w:val="0"/>
+          <w:numId w:val="7"/>
+        </w:numPr>
+      </w:pPr>
+      <w:r>
+        <w:t>SQL Injection Attacks</w:t>
+      </w:r>
+    </w:p>
+    <w:p>
+      <w:r>
+        <w:t xml:space="preserve">When dealing with databases we must be cognizant of how hostile actors can attack them. Most commonly this is via SQL injection attacks. This occurs when a form posts something and the backend uses those inputs to execute a SQL query. Hackers could try to comment out authentication via - - as that stands for commenting out things in SQL. </w:t>
+      </w:r>
+    </w:p>
+    <w:p>
+      <w:r>
+        <w:lastRenderedPageBreak/>
+        <w:t xml:space="preserve">Best way to avoid this is to just use an ORM and let the ORM handle security like with Django. </w:t>
+      </w:r>
+    </w:p>
+    <w:p>
+      <w:pPr>
+        <w:pStyle w:val="ListParagraph"/>
+        <w:numPr>
+          <w:ilvl w:val="0"/>
+          <w:numId w:val="7"/>
+        </w:numPr>
+      </w:pPr>
+      <w:r>
+        <w:t xml:space="preserve">Race Conditions </w:t>
+      </w:r>
+    </w:p>
+    <w:p>
+      <w:r>
+        <w:t>Basically,</w:t>
+      </w:r>
+      <w:r>
+        <w:t xml:space="preserve"> occurs when a multi-threaded application </w:t>
+      </w:r>
+      <w:proofErr w:type="gramStart"/>
+      <w:r>
+        <w:t>try</w:t>
+      </w:r>
+      <w:proofErr w:type="gramEnd"/>
+      <w:r>
+        <w:t xml:space="preserve"> to query the same database simultaneously with different threads. </w:t>
+      </w:r>
+      <w:r>
+        <w:t>To solve we can either lock the database or do something else.</w:t>
+      </w:r>
+    </w:p>
+    <w:p>
+      <w:pPr>
+        <w:pStyle w:val="ListParagraph"/>
+        <w:numPr>
+          <w:ilvl w:val="0"/>
+          <w:numId w:val="2"/>
+        </w:numPr>
+      </w:pPr>
+      <w:r>
+        <w:t>How Django use Models</w:t>
+      </w:r>
+      <w:r>
+        <w:br/>
+      </w:r>
+    </w:p>
+    <w:p>
+      <w:pPr>
+        <w:pStyle w:val="ListParagraph"/>
+        <w:numPr>
+          <w:ilvl w:val="0"/>
+          <w:numId w:val="8"/>
+        </w:numPr>
+      </w:pPr>
+      <w:r>
+        <w:t>Migrations</w:t>
+      </w:r>
+    </w:p>
+    <w:p>
+      <w:r>
+        <w:t>Django gives you the ability to model SQL tables as Python classes within the models.py file. However, when you create python classes, nothing is created within the databases yet. We still need 1 more step to change these Python classes into SQL tables. This process is called migrations.</w:t>
+      </w:r>
+    </w:p>
+    <w:p>
+      <w:r>
+        <w:t xml:space="preserve">Command for creating migrations </w:t>
+      </w:r>
+      <w:proofErr w:type="gramStart"/>
+      <w:r>
+        <w:t>are</w:t>
+      </w:r>
+      <w:proofErr w:type="gramEnd"/>
+      <w:r>
+        <w:t xml:space="preserve">: </w:t>
+      </w:r>
+    </w:p>
+    <w:p>
+      <w:r>
+        <w:t xml:space="preserve">python manage.py </w:t>
+      </w:r>
+      <w:proofErr w:type="spellStart"/>
+      <w:r>
+        <w:t>makemigrations</w:t>
+      </w:r>
+      <w:proofErr w:type="spellEnd"/>
+      <w:r>
+        <w:t xml:space="preserve"> -&gt; This tells Django to create instructions to implement the changes done to models.py. </w:t>
+      </w:r>
+      <w:proofErr w:type="gramStart"/>
+      <w:r>
+        <w:t>I.E.</w:t>
+      </w:r>
+      <w:proofErr w:type="gramEnd"/>
+      <w:r>
+        <w:t xml:space="preserve"> now there are changes to models.py please make those changes legible to SQL  </w:t>
+      </w:r>
+    </w:p>
+    <w:p>
+      <w:r>
+        <w:t>Once you do this, steps for migrations can be found in migrations.py</w:t>
+      </w:r>
+    </w:p>
+    <w:p>
+      <w:r>
+        <w:t xml:space="preserve">Python manage.py migrate -&gt; </w:t>
+      </w:r>
+      <w:proofErr w:type="gramStart"/>
+      <w:r>
+        <w:t>actually starts</w:t>
+      </w:r>
+      <w:proofErr w:type="gramEnd"/>
+      <w:r>
+        <w:t xml:space="preserve"> the migrations. The default without any settings is that a SQLlite3 </w:t>
+      </w:r>
+      <w:proofErr w:type="spellStart"/>
+      <w:r>
+        <w:t>db</w:t>
+      </w:r>
+      <w:proofErr w:type="spellEnd"/>
+      <w:r>
+        <w:t xml:space="preserve"> file is created within the models.py where changes was made. </w:t>
+      </w:r>
+    </w:p>
+    <w:p>
+      <w:pPr>
+        <w:pStyle w:val="ListParagraph"/>
+        <w:numPr>
+          <w:ilvl w:val="0"/>
+          <w:numId w:val="8"/>
+        </w:numPr>
+      </w:pPr>
+      <w:r>
+        <w:t>Interacting with SQlite3 files</w:t>
+      </w:r>
+    </w:p>
+    <w:p>
+      <w:r>
+        <w:t xml:space="preserve">We can enter the Django shell to write Python code to interact with SQLite3 files that have been created. Alternatively, we can use a GUI like DB browser or write actual SQL commands in Python. However, Django shell contains an in-built ORM that would effectively change Python code into SQL commands using Django’s own library. </w:t>
+      </w:r>
+    </w:p>
+    <w:p>
+      <w:r>
+        <w:t>Enter Django file with command</w:t>
+      </w:r>
+    </w:p>
+    <w:p>
+      <w:r>
+        <w:t>Python manage.py shell</w:t>
       </w:r>
     </w:p>
     <w:p/>
@@ -753,8 +938,97 @@
 </file>
 
 <file path=word/numbering.xml><?xml version="1.0" encoding="utf-8"?>
-<w:numbering xmlns:wpc="http://schemas.microsoft.com/office/word/2010/wordprocessingCanvas" xmlns:mc="http://schemas.openxmlformats.org/markup-compatibility/2006" xmlns:o="urn:schemas-microsoft-com:office:office" xmlns:r="http://schemas.openxmlformats.org/officeDocument/2006/relationships" xmlns:m="http://schemas.openxmlformats.org/officeDocument/2006/math" xmlns:v="urn:schemas-microsoft-com:vml" xmlns:wp14="http://schemas.microsoft.com/office/word/2010/wordprocessingDrawing" xmlns:wp="http://schemas.openxmlformats.org/drawingml/2006/wordprocessingDrawing" xmlns:w10="urn:schemas-microsoft-com:office:word" xmlns:w="http://schemas.openxmlformats.org/wordprocessingml/2006/main" xmlns:w14="http://schemas.microsoft.com/office/word/2010/wordml" xmlns:w15="http://schemas.microsoft.com/office/word/2012/wordml" xmlns:wpg="http://schemas.microsoft.com/office/word/2010/wordprocessingGroup" xmlns:wpi="http://schemas.microsoft.com/office/word/2010/wordprocessingInk" xmlns:wne="http://schemas.microsoft.com/office/word/2006/wordml" xmlns:wps="http://schemas.microsoft.com/office/word/2010/wordprocessingShape" mc:Ignorable="w14 w15 wp14">
-  <w:abstractNum w:abstractNumId="0">
+<w:numbering xmlns:wpc="http://schemas.microsoft.com/office/word/2010/wordprocessingCanvas" xmlns:cx="http://schemas.microsoft.com/office/drawing/2014/chartex" xmlns:cx1="http://schemas.microsoft.com/office/drawing/2015/9/8/chartex" xmlns:cx2="http://schemas.microsoft.com/office/drawing/2015/10/21/chartex" xmlns:cx3="http://schemas.microsoft.com/office/drawing/2016/5/9/chartex" xmlns:cx4="http://schemas.microsoft.com/office/drawing/2016/5/10/chartex" xmlns:cx5="http://schemas.microsoft.com/office/drawing/2016/5/11/chartex" xmlns:cx6="http://schemas.microsoft.com/office/drawing/2016/5/12/chartex" xmlns:cx7="http://schemas.microsoft.com/office/drawing/2016/5/13/chartex" xmlns:cx8="http://schemas.microsoft.com/office/drawing/2016/5/14/chartex" xmlns:mc="http://schemas.openxmlformats.org/markup-compatibility/2006" xmlns:aink="http://schemas.microsoft.com/office/drawing/2016/ink" xmlns:am3d="http://schemas.microsoft.com/office/drawing/2017/model3d" xmlns:o="urn:schemas-microsoft-com:office:office" xmlns:r="http://schemas.openxmlformats.org/officeDocument/2006/relationships" xmlns:m="http://schemas.openxmlformats.org/officeDocument/2006/math" xmlns:v="urn:schemas-microsoft-com:vml" xmlns:wp14="http://schemas.microsoft.com/office/word/2010/wordprocessingDrawing" xmlns:wp="http://schemas.openxmlformats.org/drawingml/2006/wordprocessingDrawing" xmlns:w10="urn:schemas-microsoft-com:office:word" xmlns:w="http://schemas.openxmlformats.org/wordprocessingml/2006/main" xmlns:w14="http://schemas.microsoft.com/office/word/2010/wordml" xmlns:w15="http://schemas.microsoft.com/office/word/2012/wordml" xmlns:w16cex="http://schemas.microsoft.com/office/word/2018/wordml/cex" xmlns:w16cid="http://schemas.microsoft.com/office/word/2016/wordml/cid" xmlns:w16="http://schemas.microsoft.com/office/word/2018/wordml" xmlns:w16sdtdh="http://schemas.microsoft.com/office/word/2020/wordml/sdtdatahash" xmlns:w16se="http://schemas.microsoft.com/office/word/2015/wordml/symex" xmlns:wpg="http://schemas.microsoft.com/office/word/2010/wordprocessingGroup" xmlns:wpi="http://schemas.microsoft.com/office/word/2010/wordprocessingInk" xmlns:wne="http://schemas.microsoft.com/office/word/2006/wordml" xmlns:wps="http://schemas.microsoft.com/office/word/2010/wordprocessingShape" mc:Ignorable="w14 w15 w16se w16cid w16 w16cex w16sdtdh wp14">
+  <w:abstractNum w:abstractNumId="0" w15:restartNumberingAfterBreak="0">
+    <w:nsid w:val="16CF3935"/>
+    <w:multiLevelType w:val="hybridMultilevel"/>
+    <w:tmpl w:val="D0444D82"/>
+    <w:lvl w:ilvl="0" w:tplc="48090015">
+      <w:start w:val="1"/>
+      <w:numFmt w:val="upperLetter"/>
+      <w:lvlText w:val="%1."/>
+      <w:lvlJc w:val="left"/>
+      <w:pPr>
+        <w:ind w:left="720" w:hanging="360"/>
+      </w:pPr>
+      <w:rPr>
+        <w:rFonts w:hint="default"/>
+      </w:rPr>
+    </w:lvl>
+    <w:lvl w:ilvl="1" w:tplc="48090019" w:tentative="1">
+      <w:start w:val="1"/>
+      <w:numFmt w:val="lowerLetter"/>
+      <w:lvlText w:val="%2."/>
+      <w:lvlJc w:val="left"/>
+      <w:pPr>
+        <w:ind w:left="1440" w:hanging="360"/>
+      </w:pPr>
+    </w:lvl>
+    <w:lvl w:ilvl="2" w:tplc="4809001B" w:tentative="1">
+      <w:start w:val="1"/>
+      <w:numFmt w:val="lowerRoman"/>
+      <w:lvlText w:val="%3."/>
+      <w:lvlJc w:val="right"/>
+      <w:pPr>
+        <w:ind w:left="2160" w:hanging="180"/>
+      </w:pPr>
+    </w:lvl>
+    <w:lvl w:ilvl="3" w:tplc="4809000F" w:tentative="1">
+      <w:start w:val="1"/>
+      <w:numFmt w:val="decimal"/>
+      <w:lvlText w:val="%4."/>
+      <w:lvlJc w:val="left"/>
+      <w:pPr>
+        <w:ind w:left="2880" w:hanging="360"/>
+      </w:pPr>
+    </w:lvl>
+    <w:lvl w:ilvl="4" w:tplc="48090019" w:tentative="1">
+      <w:start w:val="1"/>
+      <w:numFmt w:val="lowerLetter"/>
+      <w:lvlText w:val="%5."/>
+      <w:lvlJc w:val="left"/>
+      <w:pPr>
+        <w:ind w:left="3600" w:hanging="360"/>
+      </w:pPr>
+    </w:lvl>
+    <w:lvl w:ilvl="5" w:tplc="4809001B" w:tentative="1">
+      <w:start w:val="1"/>
+      <w:numFmt w:val="lowerRoman"/>
+      <w:lvlText w:val="%6."/>
+      <w:lvlJc w:val="right"/>
+      <w:pPr>
+        <w:ind w:left="4320" w:hanging="180"/>
+      </w:pPr>
+    </w:lvl>
+    <w:lvl w:ilvl="6" w:tplc="4809000F" w:tentative="1">
+      <w:start w:val="1"/>
+      <w:numFmt w:val="decimal"/>
+      <w:lvlText w:val="%7."/>
+      <w:lvlJc w:val="left"/>
+      <w:pPr>
+        <w:ind w:left="5040" w:hanging="360"/>
+      </w:pPr>
+    </w:lvl>
+    <w:lvl w:ilvl="7" w:tplc="48090019" w:tentative="1">
+      <w:start w:val="1"/>
+      <w:numFmt w:val="lowerLetter"/>
+      <w:lvlText w:val="%8."/>
+      <w:lvlJc w:val="left"/>
+      <w:pPr>
+        <w:ind w:left="5760" w:hanging="360"/>
+      </w:pPr>
+    </w:lvl>
+    <w:lvl w:ilvl="8" w:tplc="4809001B" w:tentative="1">
+      <w:start w:val="1"/>
+      <w:numFmt w:val="lowerRoman"/>
+      <w:lvlText w:val="%9."/>
+      <w:lvlJc w:val="right"/>
+      <w:pPr>
+        <w:ind w:left="6480" w:hanging="180"/>
+      </w:pPr>
+    </w:lvl>
+  </w:abstractNum>
+  <w:abstractNum w:abstractNumId="1" w15:restartNumberingAfterBreak="0">
     <w:nsid w:val="19CB443D"/>
     <w:multiLevelType w:val="hybridMultilevel"/>
     <w:tmpl w:val="5A42308A"/>
@@ -843,7 +1117,7 @@
       </w:pPr>
     </w:lvl>
   </w:abstractNum>
-  <w:abstractNum w:abstractNumId="1">
+  <w:abstractNum w:abstractNumId="2" w15:restartNumberingAfterBreak="0">
     <w:nsid w:val="2F191D30"/>
     <w:multiLevelType w:val="hybridMultilevel"/>
     <w:tmpl w:val="B5228A8A"/>
@@ -932,7 +1206,96 @@
       </w:pPr>
     </w:lvl>
   </w:abstractNum>
-  <w:abstractNum w:abstractNumId="2">
+  <w:abstractNum w:abstractNumId="3" w15:restartNumberingAfterBreak="0">
+    <w:nsid w:val="3F013B02"/>
+    <w:multiLevelType w:val="hybridMultilevel"/>
+    <w:tmpl w:val="FAAAF6A8"/>
+    <w:lvl w:ilvl="0" w:tplc="48090015">
+      <w:start w:val="1"/>
+      <w:numFmt w:val="upperLetter"/>
+      <w:lvlText w:val="%1."/>
+      <w:lvlJc w:val="left"/>
+      <w:pPr>
+        <w:ind w:left="720" w:hanging="360"/>
+      </w:pPr>
+      <w:rPr>
+        <w:rFonts w:hint="default"/>
+      </w:rPr>
+    </w:lvl>
+    <w:lvl w:ilvl="1" w:tplc="48090019" w:tentative="1">
+      <w:start w:val="1"/>
+      <w:numFmt w:val="lowerLetter"/>
+      <w:lvlText w:val="%2."/>
+      <w:lvlJc w:val="left"/>
+      <w:pPr>
+        <w:ind w:left="1440" w:hanging="360"/>
+      </w:pPr>
+    </w:lvl>
+    <w:lvl w:ilvl="2" w:tplc="4809001B" w:tentative="1">
+      <w:start w:val="1"/>
+      <w:numFmt w:val="lowerRoman"/>
+      <w:lvlText w:val="%3."/>
+      <w:lvlJc w:val="right"/>
+      <w:pPr>
+        <w:ind w:left="2160" w:hanging="180"/>
+      </w:pPr>
+    </w:lvl>
+    <w:lvl w:ilvl="3" w:tplc="4809000F" w:tentative="1">
+      <w:start w:val="1"/>
+      <w:numFmt w:val="decimal"/>
+      <w:lvlText w:val="%4."/>
+      <w:lvlJc w:val="left"/>
+      <w:pPr>
+        <w:ind w:left="2880" w:hanging="360"/>
+      </w:pPr>
+    </w:lvl>
+    <w:lvl w:ilvl="4" w:tplc="48090019" w:tentative="1">
+      <w:start w:val="1"/>
+      <w:numFmt w:val="lowerLetter"/>
+      <w:lvlText w:val="%5."/>
+      <w:lvlJc w:val="left"/>
+      <w:pPr>
+        <w:ind w:left="3600" w:hanging="360"/>
+      </w:pPr>
+    </w:lvl>
+    <w:lvl w:ilvl="5" w:tplc="4809001B" w:tentative="1">
+      <w:start w:val="1"/>
+      <w:numFmt w:val="lowerRoman"/>
+      <w:lvlText w:val="%6."/>
+      <w:lvlJc w:val="right"/>
+      <w:pPr>
+        <w:ind w:left="4320" w:hanging="180"/>
+      </w:pPr>
+    </w:lvl>
+    <w:lvl w:ilvl="6" w:tplc="4809000F" w:tentative="1">
+      <w:start w:val="1"/>
+      <w:numFmt w:val="decimal"/>
+      <w:lvlText w:val="%7."/>
+      <w:lvlJc w:val="left"/>
+      <w:pPr>
+        <w:ind w:left="5040" w:hanging="360"/>
+      </w:pPr>
+    </w:lvl>
+    <w:lvl w:ilvl="7" w:tplc="48090019" w:tentative="1">
+      <w:start w:val="1"/>
+      <w:numFmt w:val="lowerLetter"/>
+      <w:lvlText w:val="%8."/>
+      <w:lvlJc w:val="left"/>
+      <w:pPr>
+        <w:ind w:left="5760" w:hanging="360"/>
+      </w:pPr>
+    </w:lvl>
+    <w:lvl w:ilvl="8" w:tplc="4809001B" w:tentative="1">
+      <w:start w:val="1"/>
+      <w:numFmt w:val="lowerRoman"/>
+      <w:lvlText w:val="%9."/>
+      <w:lvlJc w:val="right"/>
+      <w:pPr>
+        <w:ind w:left="6480" w:hanging="180"/>
+      </w:pPr>
+    </w:lvl>
+  </w:abstractNum>
+  <w:abstractNum w:abstractNumId="4" w15:restartNumberingAfterBreak="0">
     <w:nsid w:val="497314ED"/>
     <w:multiLevelType w:val="hybridMultilevel"/>
     <w:tmpl w:val="41FCF152"/>
@@ -1021,7 +1384,7 @@
       </w:pPr>
     </w:lvl>
   </w:abstractNum>
-  <w:abstractNum w:abstractNumId="3">
+  <w:abstractNum w:abstractNumId="5" w15:restartNumberingAfterBreak="0">
     <w:nsid w:val="6568089E"/>
     <w:multiLevelType w:val="hybridMultilevel"/>
     <w:tmpl w:val="303CC856"/>
@@ -1110,7 +1473,7 @@
       </w:pPr>
     </w:lvl>
   </w:abstractNum>
-  <w:abstractNum w:abstractNumId="4">
+  <w:abstractNum w:abstractNumId="6" w15:restartNumberingAfterBreak="0">
     <w:nsid w:val="6BF440CF"/>
     <w:multiLevelType w:val="hybridMultilevel"/>
     <w:tmpl w:val="34AC15CE"/>
@@ -1199,7 +1562,7 @@
       </w:pPr>
     </w:lvl>
   </w:abstractNum>
-  <w:abstractNum w:abstractNumId="5">
+  <w:abstractNum w:abstractNumId="7" w15:restartNumberingAfterBreak="0">
     <w:nsid w:val="784C3CF7"/>
     <w:multiLevelType w:val="hybridMultilevel"/>
     <w:tmpl w:val="60365554"/>
@@ -1313,28 +1676,34 @@
     </w:lvl>
   </w:abstractNum>
   <w:num w:numId="1">
+    <w:abstractNumId w:val="6"/>
+  </w:num>
+  <w:num w:numId="2">
+    <w:abstractNumId w:val="5"/>
+  </w:num>
+  <w:num w:numId="3">
+    <w:abstractNumId w:val="7"/>
+  </w:num>
+  <w:num w:numId="4">
     <w:abstractNumId w:val="4"/>
   </w:num>
-  <w:num w:numId="2">
+  <w:num w:numId="5">
+    <w:abstractNumId w:val="2"/>
+  </w:num>
+  <w:num w:numId="6">
+    <w:abstractNumId w:val="1"/>
+  </w:num>
+  <w:num w:numId="7">
     <w:abstractNumId w:val="3"/>
   </w:num>
-  <w:num w:numId="3">
-    <w:abstractNumId w:val="5"/>
-  </w:num>
-  <w:num w:numId="4">
-    <w:abstractNumId w:val="2"/>
-  </w:num>
-  <w:num w:numId="5">
-    <w:abstractNumId w:val="1"/>
-  </w:num>
-  <w:num w:numId="6">
+  <w:num w:numId="8">
     <w:abstractNumId w:val="0"/>
   </w:num>
 </w:numbering>
 </file>
 
 <file path=word/styles.xml><?xml version="1.0" encoding="utf-8"?>
-<w:styles xmlns:mc="http://schemas.openxmlformats.org/markup-compatibility/2006" xmlns:r="http://schemas.openxmlformats.org/officeDocument/2006/relationships" xmlns:w="http://schemas.openxmlformats.org/wordprocessingml/2006/main" xmlns:w14="http://schemas.microsoft.com/office/word/2010/wordml" xmlns:w15="http://schemas.microsoft.com/office/word/2012/wordml" mc:Ignorable="w14 w15">
+<w:styles xmlns:mc="http://schemas.openxmlformats.org/markup-compatibility/2006" xmlns:r="http://schemas.openxmlformats.org/officeDocument/2006/relationships" xmlns:w="http://schemas.openxmlformats.org/wordprocessingml/2006/main" xmlns:w14="http://schemas.microsoft.com/office/word/2010/wordml" xmlns:w15="http://schemas.microsoft.com/office/word/2012/wordml" xmlns:w16cex="http://schemas.microsoft.com/office/word/2018/wordml/cex" xmlns:w16cid="http://schemas.microsoft.com/office/word/2016/wordml/cid" xmlns:w16="http://schemas.microsoft.com/office/word/2018/wordml" xmlns:w16sdtdh="http://schemas.microsoft.com/office/word/2020/wordml/sdtdatahash" xmlns:w16se="http://schemas.microsoft.com/office/word/2015/wordml/symex" mc:Ignorable="w14 w15 w16se w16cid w16 w16cex w16sdtdh">
   <w:docDefaults>
     <w:rPrDefault>
       <w:rPr>
@@ -1350,7 +1719,7 @@
       </w:pPr>
     </w:pPrDefault>
   </w:docDefaults>
-  <w:latentStyles w:defLockedState="0" w:defUIPriority="99" w:defSemiHidden="0" w:defUnhideWhenUsed="0" w:defQFormat="0" w:count="371">
+  <w:latentStyles w:defLockedState="0" w:defUIPriority="99" w:defSemiHidden="0" w:defUnhideWhenUsed="0" w:defQFormat="0" w:count="376">
     <w:lsdException w:name="Normal" w:uiPriority="0" w:qFormat="1"/>
     <w:lsdException w:name="heading 1" w:uiPriority="9" w:qFormat="1"/>
     <w:lsdException w:name="heading 2" w:semiHidden="1" w:uiPriority="9" w:unhideWhenUsed="1" w:qFormat="1"/>
@@ -1456,7 +1825,6 @@
     <w:lsdException w:name="HTML Sample" w:semiHidden="1" w:unhideWhenUsed="1"/>
     <w:lsdException w:name="HTML Typewriter" w:semiHidden="1" w:unhideWhenUsed="1"/>
     <w:lsdException w:name="HTML Variable" w:semiHidden="1" w:unhideWhenUsed="1"/>
-    <w:lsdException w:name="Normal Table" w:semiHidden="1" w:unhideWhenUsed="1"/>
     <w:lsdException w:name="annotation subject" w:semiHidden="1" w:unhideWhenUsed="1"/>
     <w:lsdException w:name="No List" w:semiHidden="1" w:unhideWhenUsed="1"/>
     <w:lsdException w:name="Outline List 1" w:semiHidden="1" w:unhideWhenUsed="1"/>
@@ -1499,11 +1867,8 @@
     <w:lsdException w:name="Table Contemporary" w:semiHidden="1" w:unhideWhenUsed="1"/>
     <w:lsdException w:name="Table Elegant" w:semiHidden="1" w:unhideWhenUsed="1"/>
     <w:lsdException w:name="Table Professional" w:semiHidden="1" w:unhideWhenUsed="1"/>
-    <w:lsdException w:name="Table Subtle 1" w:semiHidden="1" w:unhideWhenUsed="1"/>
     <w:lsdException w:name="Table Subtle 2" w:semiHidden="1" w:unhideWhenUsed="1"/>
     <w:lsdException w:name="Table Web 1" w:semiHidden="1" w:unhideWhenUsed="1"/>
-    <w:lsdException w:name="Table Web 2" w:semiHidden="1" w:unhideWhenUsed="1"/>
-    <w:lsdException w:name="Table Web 3" w:semiHidden="1" w:unhideWhenUsed="1"/>
     <w:lsdException w:name="Balloon Text" w:semiHidden="1" w:unhideWhenUsed="1"/>
     <w:lsdException w:name="Table Grid" w:uiPriority="39"/>
     <w:lsdException w:name="Table Theme" w:semiHidden="1" w:unhideWhenUsed="1"/>
@@ -1722,6 +2087,11 @@
     <w:lsdException w:name="List Table 5 Dark Accent 6" w:uiPriority="50"/>
     <w:lsdException w:name="List Table 6 Colorful Accent 6" w:uiPriority="51"/>
     <w:lsdException w:name="List Table 7 Colorful Accent 6" w:uiPriority="52"/>
+    <w:lsdException w:name="Mention" w:semiHidden="1" w:unhideWhenUsed="1"/>
+    <w:lsdException w:name="Smart Hyperlink" w:semiHidden="1" w:unhideWhenUsed="1"/>
+    <w:lsdException w:name="Hashtag" w:semiHidden="1" w:unhideWhenUsed="1"/>
+    <w:lsdException w:name="Unresolved Mention" w:semiHidden="1" w:unhideWhenUsed="1"/>
+    <w:lsdException w:name="Smart Link" w:semiHidden="1" w:unhideWhenUsed="1"/>
   </w:latentStyles>
   <w:style w:type="paragraph" w:default="1" w:styleId="Normal">
     <w:name w:val="Normal"/>

</xml_diff>

<commit_message>
Finished lecture 5 JS exampels.
</commit_message>
<xml_diff>
--- a/Week 4/Week 4.docx
+++ b/Week 4/Week 4.docx
@@ -3449,9 +3449,189 @@
         <w:t xml:space="preserve"> speak for saying you need to add id=* </w:t>
       </w:r>
     </w:p>
-    <w:p>
+    <w:p/>
+    <w:p/>
+    <w:p>
+      <w:r>
+        <w:t>Summary of Things Learnt</w:t>
+      </w:r>
+    </w:p>
+    <w:p>
+      <w:pPr>
+        <w:rPr>
+          <w:b/>
+        </w:rPr>
+      </w:pPr>
+      <w:r>
+        <w:rPr>
+          <w:b/>
+        </w:rPr>
+        <w:t>Creating Models</w:t>
+      </w:r>
+    </w:p>
+    <w:p>
+      <w:pPr>
+        <w:pStyle w:val="ListParagraph"/>
+        <w:numPr>
+          <w:ilvl w:val="0"/>
+          <w:numId w:val="19"/>
+        </w:numPr>
+      </w:pPr>
+      <w:r>
+        <w:t>How to create Foreign Key</w:t>
+      </w:r>
+    </w:p>
+    <w:p>
+      <w:pPr>
+        <w:pStyle w:val="ListParagraph"/>
+        <w:numPr>
+          <w:ilvl w:val="0"/>
+          <w:numId w:val="19"/>
+        </w:numPr>
+      </w:pPr>
+      <w:r>
+        <w:t>How to create Many to Many</w:t>
+      </w:r>
+    </w:p>
+    <w:p>
+      <w:pPr>
+        <w:rPr>
+          <w:b/>
+        </w:rPr>
+      </w:pPr>
+      <w:r>
+        <w:rPr>
+          <w:b/>
+        </w:rPr>
+        <w:t>Querying Models</w:t>
+      </w:r>
+    </w:p>
+    <w:p>
+      <w:pPr>
+        <w:pStyle w:val="ListParagraph"/>
+        <w:numPr>
+          <w:ilvl w:val="0"/>
+          <w:numId w:val="17"/>
+        </w:numPr>
+      </w:pPr>
+      <w:r>
+        <w:t>Normal Query</w:t>
+      </w:r>
       <w:bookmarkStart w:id="0" w:name="_GoBack"/>
       <w:bookmarkEnd w:id="0"/>
+    </w:p>
+    <w:p>
+      <w:pPr>
+        <w:pStyle w:val="ListParagraph"/>
+        <w:numPr>
+          <w:ilvl w:val="0"/>
+          <w:numId w:val="17"/>
+        </w:numPr>
+      </w:pPr>
+      <w:r>
+        <w:t>Foreign Key</w:t>
+      </w:r>
+    </w:p>
+    <w:p>
+      <w:pPr>
+        <w:pStyle w:val="ListParagraph"/>
+        <w:numPr>
+          <w:ilvl w:val="0"/>
+          <w:numId w:val="17"/>
+        </w:numPr>
+      </w:pPr>
+      <w:proofErr w:type="spellStart"/>
+      <w:r>
+        <w:t>ManyToMany</w:t>
+      </w:r>
+      <w:proofErr w:type="spellEnd"/>
+    </w:p>
+    <w:p>
+      <w:pPr>
+        <w:pStyle w:val="ListParagraph"/>
+        <w:numPr>
+          <w:ilvl w:val="0"/>
+          <w:numId w:val="17"/>
+        </w:numPr>
+      </w:pPr>
+      <w:proofErr w:type="spellStart"/>
+      <w:r>
+        <w:t>Related_name</w:t>
+      </w:r>
+      <w:proofErr w:type="spellEnd"/>
+    </w:p>
+    <w:p>
+      <w:pPr>
+        <w:rPr>
+          <w:b/>
+        </w:rPr>
+      </w:pPr>
+      <w:r>
+        <w:rPr>
+          <w:b/>
+        </w:rPr>
+        <w:t>Passing Messages</w:t>
+      </w:r>
+    </w:p>
+    <w:p>
+      <w:pPr>
+        <w:rPr>
+          <w:b/>
+        </w:rPr>
+      </w:pPr>
+      <w:r>
+        <w:rPr>
+          <w:b/>
+        </w:rPr>
+        <w:t>Bootstrap tips and trick</w:t>
+      </w:r>
+    </w:p>
+    <w:p>
+      <w:pPr>
+        <w:rPr>
+          <w:b/>
+        </w:rPr>
+      </w:pPr>
+      <w:r>
+        <w:rPr>
+          <w:b/>
+        </w:rPr>
+        <w:t xml:space="preserve">General Design Ideas </w:t>
+      </w:r>
+    </w:p>
+    <w:p>
+      <w:pPr>
+        <w:pStyle w:val="ListParagraph"/>
+        <w:numPr>
+          <w:ilvl w:val="0"/>
+          <w:numId w:val="20"/>
+        </w:numPr>
+      </w:pPr>
+      <w:r>
+        <w:lastRenderedPageBreak/>
+        <w:t>Where to store information</w:t>
+      </w:r>
+    </w:p>
+    <w:p>
+      <w:pPr>
+        <w:pStyle w:val="ListParagraph"/>
+        <w:numPr>
+          <w:ilvl w:val="0"/>
+          <w:numId w:val="20"/>
+        </w:numPr>
+      </w:pPr>
+      <w:r>
+        <w:t>How to deal with multiple forms and buttons  best practices</w:t>
+      </w:r>
+    </w:p>
+    <w:p>
+      <w:pPr>
+        <w:pStyle w:val="ListParagraph"/>
+        <w:numPr>
+          <w:ilvl w:val="0"/>
+          <w:numId w:val="20"/>
+        </w:numPr>
+      </w:pPr>
     </w:p>
     <w:sectPr>
       <w:pgSz w:w="11906" w:h="16838"/>
@@ -3733,6 +3913,95 @@
     </w:lvl>
   </w:abstractNum>
   <w:abstractNum w:abstractNumId="3">
+    <w:nsid w:val="19EB1281"/>
+    <w:multiLevelType w:val="hybridMultilevel"/>
+    <w:tmpl w:val="4F4A3DDC"/>
+    <w:lvl w:ilvl="0" w:tplc="08090015">
+      <w:start w:val="1"/>
+      <w:numFmt w:val="upperLetter"/>
+      <w:lvlText w:val="%1."/>
+      <w:lvlJc w:val="left"/>
+      <w:pPr>
+        <w:ind w:left="720" w:hanging="360"/>
+      </w:pPr>
+      <w:rPr>
+        <w:rFonts w:hint="default"/>
+      </w:rPr>
+    </w:lvl>
+    <w:lvl w:ilvl="1" w:tplc="08090019" w:tentative="1">
+      <w:start w:val="1"/>
+      <w:numFmt w:val="lowerLetter"/>
+      <w:lvlText w:val="%2."/>
+      <w:lvlJc w:val="left"/>
+      <w:pPr>
+        <w:ind w:left="1440" w:hanging="360"/>
+      </w:pPr>
+    </w:lvl>
+    <w:lvl w:ilvl="2" w:tplc="0809001B" w:tentative="1">
+      <w:start w:val="1"/>
+      <w:numFmt w:val="lowerRoman"/>
+      <w:lvlText w:val="%3."/>
+      <w:lvlJc w:val="right"/>
+      <w:pPr>
+        <w:ind w:left="2160" w:hanging="180"/>
+      </w:pPr>
+    </w:lvl>
+    <w:lvl w:ilvl="3" w:tplc="0809000F" w:tentative="1">
+      <w:start w:val="1"/>
+      <w:numFmt w:val="decimal"/>
+      <w:lvlText w:val="%4."/>
+      <w:lvlJc w:val="left"/>
+      <w:pPr>
+        <w:ind w:left="2880" w:hanging="360"/>
+      </w:pPr>
+    </w:lvl>
+    <w:lvl w:ilvl="4" w:tplc="08090019" w:tentative="1">
+      <w:start w:val="1"/>
+      <w:numFmt w:val="lowerLetter"/>
+      <w:lvlText w:val="%5."/>
+      <w:lvlJc w:val="left"/>
+      <w:pPr>
+        <w:ind w:left="3600" w:hanging="360"/>
+      </w:pPr>
+    </w:lvl>
+    <w:lvl w:ilvl="5" w:tplc="0809001B" w:tentative="1">
+      <w:start w:val="1"/>
+      <w:numFmt w:val="lowerRoman"/>
+      <w:lvlText w:val="%6."/>
+      <w:lvlJc w:val="right"/>
+      <w:pPr>
+        <w:ind w:left="4320" w:hanging="180"/>
+      </w:pPr>
+    </w:lvl>
+    <w:lvl w:ilvl="6" w:tplc="0809000F" w:tentative="1">
+      <w:start w:val="1"/>
+      <w:numFmt w:val="decimal"/>
+      <w:lvlText w:val="%7."/>
+      <w:lvlJc w:val="left"/>
+      <w:pPr>
+        <w:ind w:left="5040" w:hanging="360"/>
+      </w:pPr>
+    </w:lvl>
+    <w:lvl w:ilvl="7" w:tplc="08090019" w:tentative="1">
+      <w:start w:val="1"/>
+      <w:numFmt w:val="lowerLetter"/>
+      <w:lvlText w:val="%8."/>
+      <w:lvlJc w:val="left"/>
+      <w:pPr>
+        <w:ind w:left="5760" w:hanging="360"/>
+      </w:pPr>
+    </w:lvl>
+    <w:lvl w:ilvl="8" w:tplc="0809001B" w:tentative="1">
+      <w:start w:val="1"/>
+      <w:numFmt w:val="lowerRoman"/>
+      <w:lvlText w:val="%9."/>
+      <w:lvlJc w:val="right"/>
+      <w:pPr>
+        <w:ind w:left="6480" w:hanging="180"/>
+      </w:pPr>
+    </w:lvl>
+  </w:abstractNum>
+  <w:abstractNum w:abstractNumId="4">
     <w:nsid w:val="22C817A5"/>
     <w:multiLevelType w:val="hybridMultilevel"/>
     <w:tmpl w:val="BA6681C0"/>
@@ -3821,7 +4090,7 @@
       </w:pPr>
     </w:lvl>
   </w:abstractNum>
-  <w:abstractNum w:abstractNumId="4">
+  <w:abstractNum w:abstractNumId="5">
     <w:nsid w:val="260558E8"/>
     <w:multiLevelType w:val="hybridMultilevel"/>
     <w:tmpl w:val="9474B182"/>
@@ -3910,7 +4179,96 @@
       </w:pPr>
     </w:lvl>
   </w:abstractNum>
-  <w:abstractNum w:abstractNumId="5">
+  <w:abstractNum w:abstractNumId="6">
+    <w:nsid w:val="264D1C77"/>
+    <w:multiLevelType w:val="hybridMultilevel"/>
+    <w:tmpl w:val="5D98E8B6"/>
+    <w:lvl w:ilvl="0" w:tplc="08090015">
+      <w:start w:val="1"/>
+      <w:numFmt w:val="upperLetter"/>
+      <w:lvlText w:val="%1."/>
+      <w:lvlJc w:val="left"/>
+      <w:pPr>
+        <w:ind w:left="720" w:hanging="360"/>
+      </w:pPr>
+      <w:rPr>
+        <w:rFonts w:hint="default"/>
+      </w:rPr>
+    </w:lvl>
+    <w:lvl w:ilvl="1" w:tplc="08090019" w:tentative="1">
+      <w:start w:val="1"/>
+      <w:numFmt w:val="lowerLetter"/>
+      <w:lvlText w:val="%2."/>
+      <w:lvlJc w:val="left"/>
+      <w:pPr>
+        <w:ind w:left="1440" w:hanging="360"/>
+      </w:pPr>
+    </w:lvl>
+    <w:lvl w:ilvl="2" w:tplc="0809001B" w:tentative="1">
+      <w:start w:val="1"/>
+      <w:numFmt w:val="lowerRoman"/>
+      <w:lvlText w:val="%3."/>
+      <w:lvlJc w:val="right"/>
+      <w:pPr>
+        <w:ind w:left="2160" w:hanging="180"/>
+      </w:pPr>
+    </w:lvl>
+    <w:lvl w:ilvl="3" w:tplc="0809000F" w:tentative="1">
+      <w:start w:val="1"/>
+      <w:numFmt w:val="decimal"/>
+      <w:lvlText w:val="%4."/>
+      <w:lvlJc w:val="left"/>
+      <w:pPr>
+        <w:ind w:left="2880" w:hanging="360"/>
+      </w:pPr>
+    </w:lvl>
+    <w:lvl w:ilvl="4" w:tplc="08090019" w:tentative="1">
+      <w:start w:val="1"/>
+      <w:numFmt w:val="lowerLetter"/>
+      <w:lvlText w:val="%5."/>
+      <w:lvlJc w:val="left"/>
+      <w:pPr>
+        <w:ind w:left="3600" w:hanging="360"/>
+      </w:pPr>
+    </w:lvl>
+    <w:lvl w:ilvl="5" w:tplc="0809001B" w:tentative="1">
+      <w:start w:val="1"/>
+      <w:numFmt w:val="lowerRoman"/>
+      <w:lvlText w:val="%6."/>
+      <w:lvlJc w:val="right"/>
+      <w:pPr>
+        <w:ind w:left="4320" w:hanging="180"/>
+      </w:pPr>
+    </w:lvl>
+    <w:lvl w:ilvl="6" w:tplc="0809000F" w:tentative="1">
+      <w:start w:val="1"/>
+      <w:numFmt w:val="decimal"/>
+      <w:lvlText w:val="%7."/>
+      <w:lvlJc w:val="left"/>
+      <w:pPr>
+        <w:ind w:left="5040" w:hanging="360"/>
+      </w:pPr>
+    </w:lvl>
+    <w:lvl w:ilvl="7" w:tplc="08090019" w:tentative="1">
+      <w:start w:val="1"/>
+      <w:numFmt w:val="lowerLetter"/>
+      <w:lvlText w:val="%8."/>
+      <w:lvlJc w:val="left"/>
+      <w:pPr>
+        <w:ind w:left="5760" w:hanging="360"/>
+      </w:pPr>
+    </w:lvl>
+    <w:lvl w:ilvl="8" w:tplc="0809001B" w:tentative="1">
+      <w:start w:val="1"/>
+      <w:numFmt w:val="lowerRoman"/>
+      <w:lvlText w:val="%9."/>
+      <w:lvlJc w:val="right"/>
+      <w:pPr>
+        <w:ind w:left="6480" w:hanging="180"/>
+      </w:pPr>
+    </w:lvl>
+  </w:abstractNum>
+  <w:abstractNum w:abstractNumId="7">
     <w:nsid w:val="283F3E84"/>
     <w:multiLevelType w:val="hybridMultilevel"/>
     <w:tmpl w:val="5B066546"/>
@@ -3999,7 +4357,7 @@
       </w:pPr>
     </w:lvl>
   </w:abstractNum>
-  <w:abstractNum w:abstractNumId="6">
+  <w:abstractNum w:abstractNumId="8">
     <w:nsid w:val="2F191D30"/>
     <w:multiLevelType w:val="hybridMultilevel"/>
     <w:tmpl w:val="B5228A8A"/>
@@ -4088,7 +4446,96 @@
       </w:pPr>
     </w:lvl>
   </w:abstractNum>
-  <w:abstractNum w:abstractNumId="7">
+  <w:abstractNum w:abstractNumId="9">
+    <w:nsid w:val="2F337F8F"/>
+    <w:multiLevelType w:val="hybridMultilevel"/>
+    <w:tmpl w:val="CBB206D4"/>
+    <w:lvl w:ilvl="0" w:tplc="BBE0027C">
+      <w:start w:val="1"/>
+      <w:numFmt w:val="upperLetter"/>
+      <w:lvlText w:val="%1&gt;"/>
+      <w:lvlJc w:val="left"/>
+      <w:pPr>
+        <w:ind w:left="720" w:hanging="360"/>
+      </w:pPr>
+      <w:rPr>
+        <w:rFonts w:hint="default"/>
+      </w:rPr>
+    </w:lvl>
+    <w:lvl w:ilvl="1" w:tplc="08090019" w:tentative="1">
+      <w:start w:val="1"/>
+      <w:numFmt w:val="lowerLetter"/>
+      <w:lvlText w:val="%2."/>
+      <w:lvlJc w:val="left"/>
+      <w:pPr>
+        <w:ind w:left="1440" w:hanging="360"/>
+      </w:pPr>
+    </w:lvl>
+    <w:lvl w:ilvl="2" w:tplc="0809001B" w:tentative="1">
+      <w:start w:val="1"/>
+      <w:numFmt w:val="lowerRoman"/>
+      <w:lvlText w:val="%3."/>
+      <w:lvlJc w:val="right"/>
+      <w:pPr>
+        <w:ind w:left="2160" w:hanging="180"/>
+      </w:pPr>
+    </w:lvl>
+    <w:lvl w:ilvl="3" w:tplc="0809000F" w:tentative="1">
+      <w:start w:val="1"/>
+      <w:numFmt w:val="decimal"/>
+      <w:lvlText w:val="%4."/>
+      <w:lvlJc w:val="left"/>
+      <w:pPr>
+        <w:ind w:left="2880" w:hanging="360"/>
+      </w:pPr>
+    </w:lvl>
+    <w:lvl w:ilvl="4" w:tplc="08090019" w:tentative="1">
+      <w:start w:val="1"/>
+      <w:numFmt w:val="lowerLetter"/>
+      <w:lvlText w:val="%5."/>
+      <w:lvlJc w:val="left"/>
+      <w:pPr>
+        <w:ind w:left="3600" w:hanging="360"/>
+      </w:pPr>
+    </w:lvl>
+    <w:lvl w:ilvl="5" w:tplc="0809001B" w:tentative="1">
+      <w:start w:val="1"/>
+      <w:numFmt w:val="lowerRoman"/>
+      <w:lvlText w:val="%6."/>
+      <w:lvlJc w:val="right"/>
+      <w:pPr>
+        <w:ind w:left="4320" w:hanging="180"/>
+      </w:pPr>
+    </w:lvl>
+    <w:lvl w:ilvl="6" w:tplc="0809000F" w:tentative="1">
+      <w:start w:val="1"/>
+      <w:numFmt w:val="decimal"/>
+      <w:lvlText w:val="%7."/>
+      <w:lvlJc w:val="left"/>
+      <w:pPr>
+        <w:ind w:left="5040" w:hanging="360"/>
+      </w:pPr>
+    </w:lvl>
+    <w:lvl w:ilvl="7" w:tplc="08090019" w:tentative="1">
+      <w:start w:val="1"/>
+      <w:numFmt w:val="lowerLetter"/>
+      <w:lvlText w:val="%8."/>
+      <w:lvlJc w:val="left"/>
+      <w:pPr>
+        <w:ind w:left="5760" w:hanging="360"/>
+      </w:pPr>
+    </w:lvl>
+    <w:lvl w:ilvl="8" w:tplc="0809001B" w:tentative="1">
+      <w:start w:val="1"/>
+      <w:numFmt w:val="lowerRoman"/>
+      <w:lvlText w:val="%9."/>
+      <w:lvlJc w:val="right"/>
+      <w:pPr>
+        <w:ind w:left="6480" w:hanging="180"/>
+      </w:pPr>
+    </w:lvl>
+  </w:abstractNum>
+  <w:abstractNum w:abstractNumId="10">
     <w:nsid w:val="3F013B02"/>
     <w:multiLevelType w:val="hybridMultilevel"/>
     <w:tmpl w:val="FAAAF6A8"/>
@@ -4177,7 +4624,96 @@
       </w:pPr>
     </w:lvl>
   </w:abstractNum>
-  <w:abstractNum w:abstractNumId="8">
+  <w:abstractNum w:abstractNumId="11">
+    <w:nsid w:val="482564B4"/>
+    <w:multiLevelType w:val="hybridMultilevel"/>
+    <w:tmpl w:val="D27A3136"/>
+    <w:lvl w:ilvl="0" w:tplc="08090015">
+      <w:start w:val="1"/>
+      <w:numFmt w:val="upperLetter"/>
+      <w:lvlText w:val="%1."/>
+      <w:lvlJc w:val="left"/>
+      <w:pPr>
+        <w:ind w:left="720" w:hanging="360"/>
+      </w:pPr>
+      <w:rPr>
+        <w:rFonts w:hint="default"/>
+      </w:rPr>
+    </w:lvl>
+    <w:lvl w:ilvl="1" w:tplc="08090019" w:tentative="1">
+      <w:start w:val="1"/>
+      <w:numFmt w:val="lowerLetter"/>
+      <w:lvlText w:val="%2."/>
+      <w:lvlJc w:val="left"/>
+      <w:pPr>
+        <w:ind w:left="1440" w:hanging="360"/>
+      </w:pPr>
+    </w:lvl>
+    <w:lvl w:ilvl="2" w:tplc="0809001B" w:tentative="1">
+      <w:start w:val="1"/>
+      <w:numFmt w:val="lowerRoman"/>
+      <w:lvlText w:val="%3."/>
+      <w:lvlJc w:val="right"/>
+      <w:pPr>
+        <w:ind w:left="2160" w:hanging="180"/>
+      </w:pPr>
+    </w:lvl>
+    <w:lvl w:ilvl="3" w:tplc="0809000F" w:tentative="1">
+      <w:start w:val="1"/>
+      <w:numFmt w:val="decimal"/>
+      <w:lvlText w:val="%4."/>
+      <w:lvlJc w:val="left"/>
+      <w:pPr>
+        <w:ind w:left="2880" w:hanging="360"/>
+      </w:pPr>
+    </w:lvl>
+    <w:lvl w:ilvl="4" w:tplc="08090019" w:tentative="1">
+      <w:start w:val="1"/>
+      <w:numFmt w:val="lowerLetter"/>
+      <w:lvlText w:val="%5."/>
+      <w:lvlJc w:val="left"/>
+      <w:pPr>
+        <w:ind w:left="3600" w:hanging="360"/>
+      </w:pPr>
+    </w:lvl>
+    <w:lvl w:ilvl="5" w:tplc="0809001B" w:tentative="1">
+      <w:start w:val="1"/>
+      <w:numFmt w:val="lowerRoman"/>
+      <w:lvlText w:val="%6."/>
+      <w:lvlJc w:val="right"/>
+      <w:pPr>
+        <w:ind w:left="4320" w:hanging="180"/>
+      </w:pPr>
+    </w:lvl>
+    <w:lvl w:ilvl="6" w:tplc="0809000F" w:tentative="1">
+      <w:start w:val="1"/>
+      <w:numFmt w:val="decimal"/>
+      <w:lvlText w:val="%7."/>
+      <w:lvlJc w:val="left"/>
+      <w:pPr>
+        <w:ind w:left="5040" w:hanging="360"/>
+      </w:pPr>
+    </w:lvl>
+    <w:lvl w:ilvl="7" w:tplc="08090019" w:tentative="1">
+      <w:start w:val="1"/>
+      <w:numFmt w:val="lowerLetter"/>
+      <w:lvlText w:val="%8."/>
+      <w:lvlJc w:val="left"/>
+      <w:pPr>
+        <w:ind w:left="5760" w:hanging="360"/>
+      </w:pPr>
+    </w:lvl>
+    <w:lvl w:ilvl="8" w:tplc="0809001B" w:tentative="1">
+      <w:start w:val="1"/>
+      <w:numFmt w:val="lowerRoman"/>
+      <w:lvlText w:val="%9."/>
+      <w:lvlJc w:val="right"/>
+      <w:pPr>
+        <w:ind w:left="6480" w:hanging="180"/>
+      </w:pPr>
+    </w:lvl>
+  </w:abstractNum>
+  <w:abstractNum w:abstractNumId="12">
     <w:nsid w:val="497314ED"/>
     <w:multiLevelType w:val="hybridMultilevel"/>
     <w:tmpl w:val="41FCF152"/>
@@ -4266,7 +4802,7 @@
       </w:pPr>
     </w:lvl>
   </w:abstractNum>
-  <w:abstractNum w:abstractNumId="9">
+  <w:abstractNum w:abstractNumId="13">
     <w:nsid w:val="51A33344"/>
     <w:multiLevelType w:val="hybridMultilevel"/>
     <w:tmpl w:val="22B6E5A6"/>
@@ -4355,7 +4891,96 @@
       </w:pPr>
     </w:lvl>
   </w:abstractNum>
-  <w:abstractNum w:abstractNumId="10">
+  <w:abstractNum w:abstractNumId="14">
+    <w:nsid w:val="5E0E1BCF"/>
+    <w:multiLevelType w:val="hybridMultilevel"/>
+    <w:tmpl w:val="624444F6"/>
+    <w:lvl w:ilvl="0" w:tplc="08090015">
+      <w:start w:val="1"/>
+      <w:numFmt w:val="upperLetter"/>
+      <w:lvlText w:val="%1."/>
+      <w:lvlJc w:val="left"/>
+      <w:pPr>
+        <w:ind w:left="720" w:hanging="360"/>
+      </w:pPr>
+      <w:rPr>
+        <w:rFonts w:hint="default"/>
+      </w:rPr>
+    </w:lvl>
+    <w:lvl w:ilvl="1" w:tplc="08090019" w:tentative="1">
+      <w:start w:val="1"/>
+      <w:numFmt w:val="lowerLetter"/>
+      <w:lvlText w:val="%2."/>
+      <w:lvlJc w:val="left"/>
+      <w:pPr>
+        <w:ind w:left="1440" w:hanging="360"/>
+      </w:pPr>
+    </w:lvl>
+    <w:lvl w:ilvl="2" w:tplc="0809001B" w:tentative="1">
+      <w:start w:val="1"/>
+      <w:numFmt w:val="lowerRoman"/>
+      <w:lvlText w:val="%3."/>
+      <w:lvlJc w:val="right"/>
+      <w:pPr>
+        <w:ind w:left="2160" w:hanging="180"/>
+      </w:pPr>
+    </w:lvl>
+    <w:lvl w:ilvl="3" w:tplc="0809000F" w:tentative="1">
+      <w:start w:val="1"/>
+      <w:numFmt w:val="decimal"/>
+      <w:lvlText w:val="%4."/>
+      <w:lvlJc w:val="left"/>
+      <w:pPr>
+        <w:ind w:left="2880" w:hanging="360"/>
+      </w:pPr>
+    </w:lvl>
+    <w:lvl w:ilvl="4" w:tplc="08090019" w:tentative="1">
+      <w:start w:val="1"/>
+      <w:numFmt w:val="lowerLetter"/>
+      <w:lvlText w:val="%5."/>
+      <w:lvlJc w:val="left"/>
+      <w:pPr>
+        <w:ind w:left="3600" w:hanging="360"/>
+      </w:pPr>
+    </w:lvl>
+    <w:lvl w:ilvl="5" w:tplc="0809001B" w:tentative="1">
+      <w:start w:val="1"/>
+      <w:numFmt w:val="lowerRoman"/>
+      <w:lvlText w:val="%6."/>
+      <w:lvlJc w:val="right"/>
+      <w:pPr>
+        <w:ind w:left="4320" w:hanging="180"/>
+      </w:pPr>
+    </w:lvl>
+    <w:lvl w:ilvl="6" w:tplc="0809000F" w:tentative="1">
+      <w:start w:val="1"/>
+      <w:numFmt w:val="decimal"/>
+      <w:lvlText w:val="%7."/>
+      <w:lvlJc w:val="left"/>
+      <w:pPr>
+        <w:ind w:left="5040" w:hanging="360"/>
+      </w:pPr>
+    </w:lvl>
+    <w:lvl w:ilvl="7" w:tplc="08090019" w:tentative="1">
+      <w:start w:val="1"/>
+      <w:numFmt w:val="lowerLetter"/>
+      <w:lvlText w:val="%8."/>
+      <w:lvlJc w:val="left"/>
+      <w:pPr>
+        <w:ind w:left="5760" w:hanging="360"/>
+      </w:pPr>
+    </w:lvl>
+    <w:lvl w:ilvl="8" w:tplc="0809001B" w:tentative="1">
+      <w:start w:val="1"/>
+      <w:numFmt w:val="lowerRoman"/>
+      <w:lvlText w:val="%9."/>
+      <w:lvlJc w:val="right"/>
+      <w:pPr>
+        <w:ind w:left="6480" w:hanging="180"/>
+      </w:pPr>
+    </w:lvl>
+  </w:abstractNum>
+  <w:abstractNum w:abstractNumId="15">
     <w:nsid w:val="62215ABD"/>
     <w:multiLevelType w:val="hybridMultilevel"/>
     <w:tmpl w:val="DE4C8600"/>
@@ -4444,7 +5069,7 @@
       </w:pPr>
     </w:lvl>
   </w:abstractNum>
-  <w:abstractNum w:abstractNumId="11">
+  <w:abstractNum w:abstractNumId="16">
     <w:nsid w:val="6568089E"/>
     <w:multiLevelType w:val="hybridMultilevel"/>
     <w:tmpl w:val="303CC856"/>
@@ -4533,7 +5158,7 @@
       </w:pPr>
     </w:lvl>
   </w:abstractNum>
-  <w:abstractNum w:abstractNumId="12">
+  <w:abstractNum w:abstractNumId="17">
     <w:nsid w:val="6BF440CF"/>
     <w:multiLevelType w:val="hybridMultilevel"/>
     <w:tmpl w:val="34AC15CE"/>
@@ -4622,7 +5247,7 @@
       </w:pPr>
     </w:lvl>
   </w:abstractNum>
-  <w:abstractNum w:abstractNumId="13">
+  <w:abstractNum w:abstractNumId="18">
     <w:nsid w:val="784C3CF7"/>
     <w:multiLevelType w:val="hybridMultilevel"/>
     <w:tmpl w:val="60365554"/>
@@ -4735,7 +5360,7 @@
       </w:rPr>
     </w:lvl>
   </w:abstractNum>
-  <w:abstractNum w:abstractNumId="14">
+  <w:abstractNum w:abstractNumId="19">
     <w:nsid w:val="792D0132"/>
     <w:multiLevelType w:val="hybridMultilevel"/>
     <w:tmpl w:val="2CFC4976"/>
@@ -4825,49 +5450,64 @@
     </w:lvl>
   </w:abstractNum>
   <w:num w:numId="1">
+    <w:abstractNumId w:val="17"/>
+  </w:num>
+  <w:num w:numId="2">
+    <w:abstractNumId w:val="16"/>
+  </w:num>
+  <w:num w:numId="3">
+    <w:abstractNumId w:val="18"/>
+  </w:num>
+  <w:num w:numId="4">
     <w:abstractNumId w:val="12"/>
   </w:num>
-  <w:num w:numId="2">
-    <w:abstractNumId w:val="11"/>
-  </w:num>
-  <w:num w:numId="3">
-    <w:abstractNumId w:val="13"/>
-  </w:num>
-  <w:num w:numId="4">
+  <w:num w:numId="5">
     <w:abstractNumId w:val="8"/>
-  </w:num>
-  <w:num w:numId="5">
-    <w:abstractNumId w:val="6"/>
   </w:num>
   <w:num w:numId="6">
     <w:abstractNumId w:val="2"/>
   </w:num>
   <w:num w:numId="7">
-    <w:abstractNumId w:val="7"/>
+    <w:abstractNumId w:val="10"/>
   </w:num>
   <w:num w:numId="8">
     <w:abstractNumId w:val="1"/>
   </w:num>
   <w:num w:numId="9">
-    <w:abstractNumId w:val="3"/>
+    <w:abstractNumId w:val="4"/>
   </w:num>
   <w:num w:numId="10">
-    <w:abstractNumId w:val="14"/>
+    <w:abstractNumId w:val="19"/>
   </w:num>
   <w:num w:numId="11">
-    <w:abstractNumId w:val="9"/>
+    <w:abstractNumId w:val="13"/>
   </w:num>
   <w:num w:numId="12">
-    <w:abstractNumId w:val="5"/>
+    <w:abstractNumId w:val="7"/>
   </w:num>
   <w:num w:numId="13">
-    <w:abstractNumId w:val="10"/>
+    <w:abstractNumId w:val="15"/>
   </w:num>
   <w:num w:numId="14">
     <w:abstractNumId w:val="0"/>
   </w:num>
   <w:num w:numId="15">
-    <w:abstractNumId w:val="4"/>
+    <w:abstractNumId w:val="5"/>
+  </w:num>
+  <w:num w:numId="16">
+    <w:abstractNumId w:val="9"/>
+  </w:num>
+  <w:num w:numId="17">
+    <w:abstractNumId w:val="3"/>
+  </w:num>
+  <w:num w:numId="18">
+    <w:abstractNumId w:val="11"/>
+  </w:num>
+  <w:num w:numId="19">
+    <w:abstractNumId w:val="6"/>
+  </w:num>
+  <w:num w:numId="20">
+    <w:abstractNumId w:val="14"/>
   </w:num>
 </w:numbering>
 </file>

</xml_diff>